<commit_message>
Chapter 4 assessment 1.0
</commit_message>
<xml_diff>
--- a/ch4/screenshots.docx
+++ b/ch4/screenshots.docx
@@ -2,13 +2,254 @@
 <file path=word/document.xml><?xml version="1.0" encoding="utf-8"?>
 <w:document xmlns:wpc="http://schemas.microsoft.com/office/word/2010/wordprocessingCanvas" xmlns:cx="http://schemas.microsoft.com/office/drawing/2014/chartex" xmlns:cx1="http://schemas.microsoft.com/office/drawing/2015/9/8/chartex" xmlns:cx2="http://schemas.microsoft.com/office/drawing/2015/10/21/chartex" xmlns:cx3="http://schemas.microsoft.com/office/drawing/2016/5/9/chartex" xmlns:cx4="http://schemas.microsoft.com/office/drawing/2016/5/10/chartex" xmlns:cx5="http://schemas.microsoft.com/office/drawing/2016/5/11/chartex" xmlns:cx6="http://schemas.microsoft.com/office/drawing/2016/5/12/chartex" xmlns:cx7="http://schemas.microsoft.com/office/drawing/2016/5/13/chartex" xmlns:cx8="http://schemas.microsoft.com/office/drawing/2016/5/14/chartex" xmlns:mc="http://schemas.openxmlformats.org/markup-compatibility/2006" xmlns:aink="http://schemas.microsoft.com/office/drawing/2016/ink" xmlns:am3d="http://schemas.microsoft.com/office/drawing/2017/model3d" xmlns:o="urn:schemas-microsoft-com:office:office" xmlns:oel="http://schemas.microsoft.com/office/2019/extlst" xmlns:r="http://schemas.openxmlformats.org/officeDocument/2006/relationships" xmlns:m="http://schemas.openxmlformats.org/officeDocument/2006/math" xmlns:v="urn:schemas-microsoft-com:vml" xmlns:wp14="http://schemas.microsoft.com/office/word/2010/wordprocessingDrawing" xmlns:wp="http://schemas.openxmlformats.org/drawingml/2006/wordprocessingDrawing" xmlns:w10="urn:schemas-microsoft-com:office:word" xmlns:w="http://schemas.openxmlformats.org/wordprocessingml/2006/main" xmlns:w14="http://schemas.microsoft.com/office/word/2010/wordml" xmlns:w15="http://schemas.microsoft.com/office/word/2012/wordml" xmlns:w16cex="http://schemas.microsoft.com/office/word/2018/wordml/cex" xmlns:w16cid="http://schemas.microsoft.com/office/word/2016/wordml/cid" xmlns:w16="http://schemas.microsoft.com/office/word/2018/wordml" xmlns:w16du="http://schemas.microsoft.com/office/word/2023/wordml/word16du" xmlns:w16sdtdh="http://schemas.microsoft.com/office/word/2020/wordml/sdtdatahash" xmlns:w16sdtfl="http://schemas.microsoft.com/office/word/2024/wordml/sdtformatlock" xmlns:w16se="http://schemas.microsoft.com/office/word/2015/wordml/symex" xmlns:wpg="http://schemas.microsoft.com/office/word/2010/wordprocessingGroup" xmlns:wpi="http://schemas.microsoft.com/office/word/2010/wordprocessingInk" xmlns:wne="http://schemas.microsoft.com/office/word/2006/wordml" xmlns:wps="http://schemas.microsoft.com/office/word/2010/wordprocessingShape" mc:Ignorable="w14 w15 w16se w16cid w16 w16cex w16sdtdh w16sdtfl w16du wp14">
   <w:body>
+    <w:p>
+      <w:r>
+        <w:rPr>
+          <w:noProof/>
+        </w:rPr>
+        <w:drawing>
+          <wp:anchor distT="0" distB="0" distL="114300" distR="114300" simplePos="0" relativeHeight="251658240" behindDoc="1" locked="0" layoutInCell="1" allowOverlap="1" wp14:anchorId="37C28C16" wp14:editId="69B720CF">
+            <wp:simplePos x="0" y="0"/>
+            <wp:positionH relativeFrom="column">
+              <wp:posOffset>-523875</wp:posOffset>
+            </wp:positionH>
+            <wp:positionV relativeFrom="paragraph">
+              <wp:posOffset>0</wp:posOffset>
+            </wp:positionV>
+            <wp:extent cx="7105650" cy="6848475"/>
+            <wp:effectExtent l="0" t="0" r="0" b="9525"/>
+            <wp:wrapTight wrapText="bothSides">
+              <wp:wrapPolygon edited="0">
+                <wp:start x="0" y="0"/>
+                <wp:lineTo x="0" y="21570"/>
+                <wp:lineTo x="21542" y="21570"/>
+                <wp:lineTo x="21542" y="0"/>
+                <wp:lineTo x="0" y="0"/>
+              </wp:wrapPolygon>
+            </wp:wrapTight>
+            <wp:docPr id="965664128" name="Picture 1" descr="A screenshot of a computer&#10;&#10;AI-generated content may be incorrect."/>
+            <wp:cNvGraphicFramePr>
+              <a:graphicFrameLocks xmlns:a="http://schemas.openxmlformats.org/drawingml/2006/main" noChangeAspect="1"/>
+            </wp:cNvGraphicFramePr>
+            <a:graphic xmlns:a="http://schemas.openxmlformats.org/drawingml/2006/main">
+              <a:graphicData uri="http://schemas.openxmlformats.org/drawingml/2006/picture">
+                <pic:pic xmlns:pic="http://schemas.openxmlformats.org/drawingml/2006/picture">
+                  <pic:nvPicPr>
+                    <pic:cNvPr id="965664128" name="Picture 1" descr="A screenshot of a computer&#10;&#10;AI-generated content may be incorrect."/>
+                    <pic:cNvPicPr/>
+                  </pic:nvPicPr>
+                  <pic:blipFill>
+                    <a:blip r:embed="rId4">
+                      <a:extLst>
+                        <a:ext uri="{28A0092B-C50C-407E-A947-70E740481C1C}">
+                          <a14:useLocalDpi xmlns:a14="http://schemas.microsoft.com/office/drawing/2010/main" val="0"/>
+                        </a:ext>
+                      </a:extLst>
+                    </a:blip>
+                    <a:stretch>
+                      <a:fillRect/>
+                    </a:stretch>
+                  </pic:blipFill>
+                  <pic:spPr>
+                    <a:xfrm>
+                      <a:off x="0" y="0"/>
+                      <a:ext cx="7105650" cy="6848475"/>
+                    </a:xfrm>
+                    <a:prstGeom prst="rect">
+                      <a:avLst/>
+                    </a:prstGeom>
+                  </pic:spPr>
+                </pic:pic>
+              </a:graphicData>
+            </a:graphic>
+            <wp14:sizeRelV relativeFrom="margin">
+              <wp14:pctHeight>0</wp14:pctHeight>
+            </wp14:sizeRelV>
+          </wp:anchor>
+        </w:drawing>
+      </w:r>
+    </w:p>
     <w:p/>
     <w:p/>
     <w:p/>
     <w:p/>
     <w:p/>
-    <w:p/>
-    <w:p/>
+    <w:p>
+      <w:r>
+        <w:rPr>
+          <w:noProof/>
+        </w:rPr>
+        <w:lastRenderedPageBreak/>
+        <w:drawing>
+          <wp:inline distT="0" distB="0" distL="0" distR="0" wp14:anchorId="38F1640A" wp14:editId="65695A67">
+            <wp:extent cx="5943600" cy="8213090"/>
+            <wp:effectExtent l="0" t="0" r="0" b="0"/>
+            <wp:docPr id="770041165" name="Picture 1" descr="A screenshot of a computer&#10;&#10;AI-generated content may be incorrect."/>
+            <wp:cNvGraphicFramePr>
+              <a:graphicFrameLocks xmlns:a="http://schemas.openxmlformats.org/drawingml/2006/main" noChangeAspect="1"/>
+            </wp:cNvGraphicFramePr>
+            <a:graphic xmlns:a="http://schemas.openxmlformats.org/drawingml/2006/main">
+              <a:graphicData uri="http://schemas.openxmlformats.org/drawingml/2006/picture">
+                <pic:pic xmlns:pic="http://schemas.openxmlformats.org/drawingml/2006/picture">
+                  <pic:nvPicPr>
+                    <pic:cNvPr id="770041165" name="Picture 1" descr="A screenshot of a computer&#10;&#10;AI-generated content may be incorrect."/>
+                    <pic:cNvPicPr/>
+                  </pic:nvPicPr>
+                  <pic:blipFill>
+                    <a:blip r:embed="rId5"/>
+                    <a:stretch>
+                      <a:fillRect/>
+                    </a:stretch>
+                  </pic:blipFill>
+                  <pic:spPr>
+                    <a:xfrm>
+                      <a:off x="0" y="0"/>
+                      <a:ext cx="5943600" cy="8213090"/>
+                    </a:xfrm>
+                    <a:prstGeom prst="rect">
+                      <a:avLst/>
+                    </a:prstGeom>
+                  </pic:spPr>
+                </pic:pic>
+              </a:graphicData>
+            </a:graphic>
+          </wp:inline>
+        </w:drawing>
+      </w:r>
+    </w:p>
+    <w:p>
+      <w:r>
+        <w:rPr>
+          <w:noProof/>
+        </w:rPr>
+        <w:lastRenderedPageBreak/>
+        <w:t xml:space="preserve">     </w:t>
+      </w:r>
+      <w:r>
+        <w:rPr>
+          <w:noProof/>
+        </w:rPr>
+        <w:drawing>
+          <wp:inline distT="0" distB="0" distL="0" distR="0" wp14:anchorId="22724C57" wp14:editId="22ABE1E7">
+            <wp:extent cx="5943600" cy="3219450"/>
+            <wp:effectExtent l="0" t="0" r="0" b="0"/>
+            <wp:docPr id="1355966526" name="Picture 1" descr="A screenshot of a computer&#10;&#10;AI-generated content may be incorrect."/>
+            <wp:cNvGraphicFramePr>
+              <a:graphicFrameLocks xmlns:a="http://schemas.openxmlformats.org/drawingml/2006/main" noChangeAspect="1"/>
+            </wp:cNvGraphicFramePr>
+            <a:graphic xmlns:a="http://schemas.openxmlformats.org/drawingml/2006/main">
+              <a:graphicData uri="http://schemas.openxmlformats.org/drawingml/2006/picture">
+                <pic:pic xmlns:pic="http://schemas.openxmlformats.org/drawingml/2006/picture">
+                  <pic:nvPicPr>
+                    <pic:cNvPr id="1355966526" name="Picture 1" descr="A screenshot of a computer&#10;&#10;AI-generated content may be incorrect."/>
+                    <pic:cNvPicPr/>
+                  </pic:nvPicPr>
+                  <pic:blipFill>
+                    <a:blip r:embed="rId6"/>
+                    <a:stretch>
+                      <a:fillRect/>
+                    </a:stretch>
+                  </pic:blipFill>
+                  <pic:spPr>
+                    <a:xfrm>
+                      <a:off x="0" y="0"/>
+                      <a:ext cx="5943600" cy="3219450"/>
+                    </a:xfrm>
+                    <a:prstGeom prst="rect">
+                      <a:avLst/>
+                    </a:prstGeom>
+                  </pic:spPr>
+                </pic:pic>
+              </a:graphicData>
+            </a:graphic>
+          </wp:inline>
+        </w:drawing>
+      </w:r>
+      <w:r>
+        <w:rPr>
+          <w:noProof/>
+        </w:rPr>
+        <w:lastRenderedPageBreak/>
+        <w:drawing>
+          <wp:inline distT="0" distB="0" distL="0" distR="0" wp14:anchorId="37B325C7" wp14:editId="0D0A377C">
+            <wp:extent cx="5943600" cy="6219825"/>
+            <wp:effectExtent l="0" t="0" r="0" b="9525"/>
+            <wp:docPr id="2082202361" name="Picture 1" descr="A screenshot of a computer&#10;&#10;AI-generated content may be incorrect."/>
+            <wp:cNvGraphicFramePr>
+              <a:graphicFrameLocks xmlns:a="http://schemas.openxmlformats.org/drawingml/2006/main" noChangeAspect="1"/>
+            </wp:cNvGraphicFramePr>
+            <a:graphic xmlns:a="http://schemas.openxmlformats.org/drawingml/2006/main">
+              <a:graphicData uri="http://schemas.openxmlformats.org/drawingml/2006/picture">
+                <pic:pic xmlns:pic="http://schemas.openxmlformats.org/drawingml/2006/picture">
+                  <pic:nvPicPr>
+                    <pic:cNvPr id="2082202361" name="Picture 1" descr="A screenshot of a computer&#10;&#10;AI-generated content may be incorrect."/>
+                    <pic:cNvPicPr/>
+                  </pic:nvPicPr>
+                  <pic:blipFill>
+                    <a:blip r:embed="rId7"/>
+                    <a:stretch>
+                      <a:fillRect/>
+                    </a:stretch>
+                  </pic:blipFill>
+                  <pic:spPr>
+                    <a:xfrm>
+                      <a:off x="0" y="0"/>
+                      <a:ext cx="5943600" cy="6219825"/>
+                    </a:xfrm>
+                    <a:prstGeom prst="rect">
+                      <a:avLst/>
+                    </a:prstGeom>
+                  </pic:spPr>
+                </pic:pic>
+              </a:graphicData>
+            </a:graphic>
+          </wp:inline>
+        </w:drawing>
+      </w:r>
+    </w:p>
+    <w:p>
+      <w:r>
+        <w:rPr>
+          <w:noProof/>
+        </w:rPr>
+        <w:lastRenderedPageBreak/>
+        <w:drawing>
+          <wp:inline distT="0" distB="0" distL="0" distR="0" wp14:anchorId="4954CA9D" wp14:editId="65EC9FDF">
+            <wp:extent cx="5943600" cy="5295900"/>
+            <wp:effectExtent l="0" t="0" r="0" b="0"/>
+            <wp:docPr id="983200726" name="Picture 1" descr="A screenshot of a computer&#10;&#10;AI-generated content may be incorrect."/>
+            <wp:cNvGraphicFramePr>
+              <a:graphicFrameLocks xmlns:a="http://schemas.openxmlformats.org/drawingml/2006/main" noChangeAspect="1"/>
+            </wp:cNvGraphicFramePr>
+            <a:graphic xmlns:a="http://schemas.openxmlformats.org/drawingml/2006/main">
+              <a:graphicData uri="http://schemas.openxmlformats.org/drawingml/2006/picture">
+                <pic:pic xmlns:pic="http://schemas.openxmlformats.org/drawingml/2006/picture">
+                  <pic:nvPicPr>
+                    <pic:cNvPr id="983200726" name="Picture 1" descr="A screenshot of a computer&#10;&#10;AI-generated content may be incorrect."/>
+                    <pic:cNvPicPr/>
+                  </pic:nvPicPr>
+                  <pic:blipFill>
+                    <a:blip r:embed="rId8"/>
+                    <a:stretch>
+                      <a:fillRect/>
+                    </a:stretch>
+                  </pic:blipFill>
+                  <pic:spPr>
+                    <a:xfrm>
+                      <a:off x="0" y="0"/>
+                      <a:ext cx="5943600" cy="5295900"/>
+                    </a:xfrm>
+                    <a:prstGeom prst="rect">
+                      <a:avLst/>
+                    </a:prstGeom>
+                  </pic:spPr>
+                </pic:pic>
+              </a:graphicData>
+            </a:graphic>
+          </wp:inline>
+        </w:drawing>
+      </w:r>
+    </w:p>
     <w:sectPr>
       <w:pgSz w:w="12240" w:h="15840"/>
       <w:pgMar w:top="1440" w:right="1440" w:bottom="1440" w:left="1440" w:header="720" w:footer="720" w:gutter="0"/>
@@ -603,6 +844,16 @@
       <w:szCs w:val="30"/>
     </w:rPr>
   </w:style>
+  <w:style w:type="paragraph" w:styleId="Revision">
+    <w:name w:val="Revision"/>
+    <w:hidden/>
+    <w:uiPriority w:val="99"/>
+    <w:semiHidden/>
+    <w:rsid w:val="00BC681F"/>
+    <w:pPr>
+      <w:spacing w:line="240" w:lineRule="auto"/>
+    </w:pPr>
+  </w:style>
 </w:styles>
 </file>
 

</xml_diff>